<commit_message>
actualización de las respuestas
</commit_message>
<xml_diff>
--- a/Git_y_Github_Romero_Juan_Cruz/Actividad_Ubuntu_y_github_clase_15.docx
+++ b/Git_y_Github_Romero_Juan_Cruz/Actividad_Ubuntu_y_github_clase_15.docx
@@ -30,12 +30,7 @@
       </w:r>
       <w:proofErr w:type="spellStart"/>
       <w:r>
-        <w:t>virt</w:t>
-      </w:r>
-      <w:bookmarkStart w:id="0" w:name="_GoBack"/>
-      <w:bookmarkEnd w:id="0"/>
-      <w:r>
-        <w:t>ualBox</w:t>
+        <w:t>virtualBox</w:t>
       </w:r>
       <w:proofErr w:type="spellEnd"/>
       <w:r>
@@ -94,10 +89,19 @@
         </w:numPr>
       </w:pPr>
       <w:r>
-        <w:t>No la va a afectar ya que no conviven dentro de un sistema operativo las demás, se puede decir que están aisladas una de otra.</w:t>
+        <w:t xml:space="preserve">No la va a afectar ya que no conviven dentro de un </w:t>
+      </w:r>
+      <w:r>
+        <w:t xml:space="preserve">mismo </w:t>
+      </w:r>
+      <w:r>
+        <w:t>sistema operativo las demás, se puede decir que están aisladas una de otra.</w:t>
       </w:r>
     </w:p>
-    <w:p/>
+    <w:p>
+      <w:bookmarkStart w:id="0" w:name="_GoBack"/>
+      <w:bookmarkEnd w:id="0"/>
+    </w:p>
     <w:sectPr>
       <w:pgSz w:w="11906" w:h="16838"/>
       <w:pgMar w:top="1417" w:right="1701" w:bottom="1417" w:left="1701" w:header="708" w:footer="708" w:gutter="0"/>

</xml_diff>